<commit_message>
start of bus report
</commit_message>
<xml_diff>
--- a/606-SA/user Interface design.docx
+++ b/606-SA/user Interface design.docx
@@ -1,6 +1,6 @@
 
 <file path=word/document.xml><?xml version="1.0" encoding="utf-8"?>
-<w:document xmlns:wpc="http://schemas.microsoft.com/office/word/2010/wordprocessingCanvas" xmlns:cx="http://schemas.microsoft.com/office/drawing/2014/chartex" xmlns:cx1="http://schemas.microsoft.com/office/drawing/2015/9/8/chartex" xmlns:mc="http://schemas.openxmlformats.org/markup-compatibility/2006" xmlns:o="urn:schemas-microsoft-com:office:office" xmlns:r="http://schemas.openxmlformats.org/officeDocument/2006/relationships" xmlns:m="http://schemas.openxmlformats.org/officeDocument/2006/math" xmlns:v="urn:schemas-microsoft-com:vml" xmlns:wp14="http://schemas.microsoft.com/office/word/2010/wordprocessingDrawing" xmlns:wp="http://schemas.openxmlformats.org/drawingml/2006/wordprocessingDrawing" xmlns:w10="urn:schemas-microsoft-com:office:word" xmlns:w="http://schemas.openxmlformats.org/wordprocessingml/2006/main" xmlns:w14="http://schemas.microsoft.com/office/word/2010/wordml" xmlns:w15="http://schemas.microsoft.com/office/word/2012/wordml" xmlns:w16se="http://schemas.microsoft.com/office/word/2015/wordml/symex" xmlns:wpg="http://schemas.microsoft.com/office/word/2010/wordprocessingGroup" xmlns:wpi="http://schemas.microsoft.com/office/word/2010/wordprocessingInk" xmlns:wne="http://schemas.microsoft.com/office/word/2006/wordml" xmlns:wps="http://schemas.microsoft.com/office/word/2010/wordprocessingShape" mc:Ignorable="w14 w15 w16se wp14">
+<w:document xmlns:wpc="http://schemas.microsoft.com/office/word/2010/wordprocessingCanvas" xmlns:cx="http://schemas.microsoft.com/office/drawing/2014/chartex" xmlns:cx1="http://schemas.microsoft.com/office/drawing/2015/9/8/chartex" xmlns:cx2="http://schemas.microsoft.com/office/drawing/2015/10/21/chartex" xmlns:cx3="http://schemas.microsoft.com/office/drawing/2016/5/9/chartex" xmlns:cx4="http://schemas.microsoft.com/office/drawing/2016/5/10/chartex" xmlns:cx5="http://schemas.microsoft.com/office/drawing/2016/5/11/chartex" xmlns:cx6="http://schemas.microsoft.com/office/drawing/2016/5/12/chartex" xmlns:cx7="http://schemas.microsoft.com/office/drawing/2016/5/13/chartex" xmlns:cx8="http://schemas.microsoft.com/office/drawing/2016/5/14/chartex" xmlns:mc="http://schemas.openxmlformats.org/markup-compatibility/2006" xmlns:aink="http://schemas.microsoft.com/office/drawing/2016/ink" xmlns:am3d="http://schemas.microsoft.com/office/drawing/2017/model3d" xmlns:o="urn:schemas-microsoft-com:office:office" xmlns:r="http://schemas.openxmlformats.org/officeDocument/2006/relationships" xmlns:m="http://schemas.openxmlformats.org/officeDocument/2006/math" xmlns:v="urn:schemas-microsoft-com:vml" xmlns:wp14="http://schemas.microsoft.com/office/word/2010/wordprocessingDrawing" xmlns:wp="http://schemas.openxmlformats.org/drawingml/2006/wordprocessingDrawing" xmlns:w10="urn:schemas-microsoft-com:office:word" xmlns:w="http://schemas.openxmlformats.org/wordprocessingml/2006/main" xmlns:w14="http://schemas.microsoft.com/office/word/2010/wordml" xmlns:w15="http://schemas.microsoft.com/office/word/2012/wordml" xmlns:w16cid="http://schemas.microsoft.com/office/word/2016/wordml/cid" xmlns:w16se="http://schemas.microsoft.com/office/word/2015/wordml/symex" xmlns:wpg="http://schemas.microsoft.com/office/word/2010/wordprocessingGroup" xmlns:wpi="http://schemas.microsoft.com/office/word/2010/wordprocessingInk" xmlns:wne="http://schemas.microsoft.com/office/word/2006/wordml" xmlns:wps="http://schemas.microsoft.com/office/word/2010/wordprocessingShape" mc:Ignorable="w14 w15 w16se w16cid wp14">
   <w:body>
     <w:sdt>
       <w:sdtPr>
@@ -10,6 +10,7 @@
           <w:docPartUnique/>
         </w:docPartObj>
       </w:sdtPr>
+      <w:sdtEndPr/>
       <w:sdtContent>
         <w:p>
           <w:r>
@@ -19,7 +20,7 @@
             <mc:AlternateContent>
               <mc:Choice Requires="wps">
                 <w:drawing>
-                  <wp:anchor distT="0" distB="0" distL="114300" distR="114300" simplePos="0" relativeHeight="251671552" behindDoc="0" locked="0" layoutInCell="1" allowOverlap="1">
+                  <wp:anchor distT="0" distB="0" distL="114300" distR="114300" simplePos="0" relativeHeight="251671552" behindDoc="0" locked="0" layoutInCell="1" allowOverlap="1" wp14:anchorId="01FE107B" wp14:editId="0ACADE9B">
                     <wp:simplePos x="0" y="0"/>
                     <mc:AlternateContent>
                       <mc:Choice Requires="wp14">
@@ -90,6 +91,7 @@
                                     <w:dataBinding w:prefixMappings="xmlns:ns0='http://schemas.openxmlformats.org/package/2006/metadata/core-properties' xmlns:ns1='http://purl.org/dc/elements/1.1/'" w:xpath="/ns0:coreProperties[1]/ns1:creator[1]" w:storeItemID="{6C3C8BC8-F283-45AE-878A-BAB7291924A1}"/>
                                     <w:text/>
                                   </w:sdtPr>
+                                  <w:sdtEndPr/>
                                   <w:sdtContent>
                                     <w:r>
                                       <w:rPr>
@@ -123,7 +125,7 @@
               </mc:Choice>
               <mc:Fallback>
                 <w:pict>
-                  <v:shapetype id="_x0000_t202" coordsize="21600,21600" o:spt="202" path="m,l,21600r21600,l21600,xe">
+                  <v:shapetype w14:anchorId="01FE107B" id="_x0000_t202" coordsize="21600,21600" o:spt="202" path="m,l,21600r21600,l21600,xe">
                     <v:stroke joinstyle="miter"/>
                     <v:path gradientshapeok="t" o:connecttype="rect"/>
                   </v:shapetype>
@@ -150,6 +152,7 @@
                               <w:dataBinding w:prefixMappings="xmlns:ns0='http://schemas.openxmlformats.org/package/2006/metadata/core-properties' xmlns:ns1='http://purl.org/dc/elements/1.1/'" w:xpath="/ns0:coreProperties[1]/ns1:creator[1]" w:storeItemID="{6C3C8BC8-F283-45AE-878A-BAB7291924A1}"/>
                               <w:text/>
                             </w:sdtPr>
+                            <w:sdtEndPr/>
                             <w:sdtContent>
                               <w:r>
                                 <w:rPr>
@@ -176,7 +179,7 @@
             <mc:AlternateContent>
               <mc:Choice Requires="wps">
                 <w:drawing>
-                  <wp:anchor distT="0" distB="0" distL="114300" distR="114300" simplePos="0" relativeHeight="251670528" behindDoc="1" locked="0" layoutInCell="1" allowOverlap="1">
+                  <wp:anchor distT="0" distB="0" distL="114300" distR="114300" simplePos="0" relativeHeight="251670528" behindDoc="1" locked="0" layoutInCell="1" allowOverlap="1" wp14:anchorId="23CAA253" wp14:editId="2FC21599">
                     <wp:simplePos x="0" y="0"/>
                     <wp:positionH relativeFrom="page">
                       <wp:align>center</wp:align>
@@ -257,10 +260,7 @@
                               <w:p/>
                               <w:p/>
                               <w:p/>
-                              <w:p>
-                                <w:bookmarkStart w:id="0" w:name="_GoBack"/>
-                                <w:bookmarkEnd w:id="0"/>
-                              </w:p>
+                              <w:p/>
                               <w:p/>
                               <w:p/>
                               <w:p/>
@@ -342,19 +342,11 @@
                                         </w:rPr>
                                         <w:t xml:space="preserve">S. M. </w:t>
                                       </w:r>
-                                      <w:proofErr w:type="spellStart"/>
                                       <w:r>
                                         <w:rPr>
                                           <w:color w:val="0D0D0D" w:themeColor="text1" w:themeTint="F2"/>
                                         </w:rPr>
-                                        <w:t>Khayrul</w:t>
-                                      </w:r>
-                                      <w:proofErr w:type="spellEnd"/>
-                                      <w:r>
-                                        <w:rPr>
-                                          <w:color w:val="0D0D0D" w:themeColor="text1" w:themeTint="F2"/>
-                                        </w:rPr>
-                                        <w:t xml:space="preserve"> Islam     BSSE0822</w:t>
+                                        <w:t>Khayrul Islam     BSSE0822</w:t>
                                       </w:r>
                                     </w:p>
                                     <w:p>
@@ -413,44 +405,8 @@
                                         <w:rPr>
                                           <w:color w:val="0D0D0D" w:themeColor="text1" w:themeTint="F2"/>
                                         </w:rPr>
-                                        <w:t xml:space="preserve">Md. </w:t>
+                                        <w:t>Md. Nurul Ahad Tawhid</w:t>
                                       </w:r>
-                                      <w:proofErr w:type="spellStart"/>
-                                      <w:r>
-                                        <w:rPr>
-                                          <w:color w:val="0D0D0D" w:themeColor="text1" w:themeTint="F2"/>
-                                        </w:rPr>
-                                        <w:t>Nurul</w:t>
-                                      </w:r>
-                                      <w:proofErr w:type="spellEnd"/>
-                                      <w:r>
-                                        <w:rPr>
-                                          <w:color w:val="0D0D0D" w:themeColor="text1" w:themeTint="F2"/>
-                                        </w:rPr>
-                                        <w:t xml:space="preserve"> </w:t>
-                                      </w:r>
-                                      <w:proofErr w:type="spellStart"/>
-                                      <w:r>
-                                        <w:rPr>
-                                          <w:color w:val="0D0D0D" w:themeColor="text1" w:themeTint="F2"/>
-                                        </w:rPr>
-                                        <w:t>Ahad</w:t>
-                                      </w:r>
-                                      <w:proofErr w:type="spellEnd"/>
-                                      <w:r>
-                                        <w:rPr>
-                                          <w:color w:val="0D0D0D" w:themeColor="text1" w:themeTint="F2"/>
-                                        </w:rPr>
-                                        <w:t xml:space="preserve"> </w:t>
-                                      </w:r>
-                                      <w:proofErr w:type="spellStart"/>
-                                      <w:r>
-                                        <w:rPr>
-                                          <w:color w:val="0D0D0D" w:themeColor="text1" w:themeTint="F2"/>
-                                        </w:rPr>
-                                        <w:t>Tawhid</w:t>
-                                      </w:r>
-                                      <w:proofErr w:type="spellEnd"/>
                                     </w:p>
                                     <w:p>
                                       <w:pPr>
@@ -526,11 +482,10 @@
               </mc:Choice>
               <mc:Fallback>
                 <w:pict>
-                  <v:rect id="Rectangle 466" o:spid="_x0000_s1027" style="position:absolute;left:0;text-align:left;margin-left:0;margin-top:0;width:581.4pt;height:752.4pt;z-index:-251645952;visibility:visible;mso-wrap-style:square;mso-width-percent:950;mso-height-percent:950;mso-wrap-distance-left:9pt;mso-wrap-distance-top:0;mso-wrap-distance-right:9pt;mso-wrap-distance-bottom:0;mso-position-horizontal:center;mso-position-horizontal-relative:page;mso-position-vertical:center;mso-position-vertical-relative:page;mso-width-percent:950;mso-height-percent:950;mso-width-relative:page;mso-height-relative:page;v-text-anchor:middle" o:gfxdata="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" fillcolor="#deeaf6 [660]" stroked="f" strokeweight="1pt">
+                  <v:rect w14:anchorId="23CAA253" id="Rectangle 466" o:spid="_x0000_s1027" style="position:absolute;left:0;text-align:left;margin-left:0;margin-top:0;width:581.4pt;height:752.4pt;z-index:-251645952;visibility:visible;mso-wrap-style:square;mso-width-percent:950;mso-height-percent:950;mso-wrap-distance-left:9pt;mso-wrap-distance-top:0;mso-wrap-distance-right:9pt;mso-wrap-distance-bottom:0;mso-position-horizontal:center;mso-position-horizontal-relative:page;mso-position-vertical:center;mso-position-vertical-relative:page;mso-width-percent:950;mso-height-percent:950;mso-width-relative:page;mso-height-relative:page;v-text-anchor:middle" o:gfxdata="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" fillcolor="#deeaf6 [660]" stroked="f" strokeweight="1pt">
                     <v:fill color2="#9cc2e5 [1940]" rotate="t" focus="100%" type="gradient">
                       <o:fill v:ext="view" type="gradientUnscaled"/>
                     </v:fill>
-                    <v:path arrowok="t"/>
                     <v:textbox inset="21.6pt,,21.6pt">
                       <w:txbxContent>
                         <w:p/>
@@ -547,10 +502,7 @@
                         <w:p/>
                         <w:p/>
                         <w:p/>
-                        <w:p>
-                          <w:bookmarkStart w:id="1" w:name="_GoBack"/>
-                          <w:bookmarkEnd w:id="1"/>
-                        </w:p>
+                        <w:p/>
                         <w:p/>
                         <w:p/>
                         <w:p/>
@@ -632,19 +584,11 @@
                                   </w:rPr>
                                   <w:t xml:space="preserve">S. M. </w:t>
                                 </w:r>
-                                <w:proofErr w:type="spellStart"/>
                                 <w:r>
                                   <w:rPr>
                                     <w:color w:val="0D0D0D" w:themeColor="text1" w:themeTint="F2"/>
                                   </w:rPr>
-                                  <w:t>Khayrul</w:t>
-                                </w:r>
-                                <w:proofErr w:type="spellEnd"/>
-                                <w:r>
-                                  <w:rPr>
-                                    <w:color w:val="0D0D0D" w:themeColor="text1" w:themeTint="F2"/>
-                                  </w:rPr>
-                                  <w:t xml:space="preserve"> Islam     BSSE0822</w:t>
+                                  <w:t>Khayrul Islam     BSSE0822</w:t>
                                 </w:r>
                               </w:p>
                               <w:p>
@@ -703,44 +647,8 @@
                                   <w:rPr>
                                     <w:color w:val="0D0D0D" w:themeColor="text1" w:themeTint="F2"/>
                                   </w:rPr>
-                                  <w:t xml:space="preserve">Md. </w:t>
+                                  <w:t>Md. Nurul Ahad Tawhid</w:t>
                                 </w:r>
-                                <w:proofErr w:type="spellStart"/>
-                                <w:r>
-                                  <w:rPr>
-                                    <w:color w:val="0D0D0D" w:themeColor="text1" w:themeTint="F2"/>
-                                  </w:rPr>
-                                  <w:t>Nurul</w:t>
-                                </w:r>
-                                <w:proofErr w:type="spellEnd"/>
-                                <w:r>
-                                  <w:rPr>
-                                    <w:color w:val="0D0D0D" w:themeColor="text1" w:themeTint="F2"/>
-                                  </w:rPr>
-                                  <w:t xml:space="preserve"> </w:t>
-                                </w:r>
-                                <w:proofErr w:type="spellStart"/>
-                                <w:r>
-                                  <w:rPr>
-                                    <w:color w:val="0D0D0D" w:themeColor="text1" w:themeTint="F2"/>
-                                  </w:rPr>
-                                  <w:t>Ahad</w:t>
-                                </w:r>
-                                <w:proofErr w:type="spellEnd"/>
-                                <w:r>
-                                  <w:rPr>
-                                    <w:color w:val="0D0D0D" w:themeColor="text1" w:themeTint="F2"/>
-                                  </w:rPr>
-                                  <w:t xml:space="preserve"> </w:t>
-                                </w:r>
-                                <w:proofErr w:type="spellStart"/>
-                                <w:r>
-                                  <w:rPr>
-                                    <w:color w:val="0D0D0D" w:themeColor="text1" w:themeTint="F2"/>
-                                  </w:rPr>
-                                  <w:t>Tawhid</w:t>
-                                </w:r>
-                                <w:proofErr w:type="spellEnd"/>
                               </w:p>
                               <w:p>
                                 <w:pPr>
@@ -809,7 +717,7 @@
             <mc:AlternateContent>
               <mc:Choice Requires="wps">
                 <w:drawing>
-                  <wp:anchor distT="0" distB="0" distL="114300" distR="114300" simplePos="0" relativeHeight="251667456" behindDoc="0" locked="0" layoutInCell="1" allowOverlap="1">
+                  <wp:anchor distT="0" distB="0" distL="114300" distR="114300" simplePos="0" relativeHeight="251667456" behindDoc="0" locked="0" layoutInCell="1" allowOverlap="1" wp14:anchorId="43C355CD" wp14:editId="37BF790B">
                     <wp:simplePos x="0" y="0"/>
                     <mc:AlternateContent>
                       <mc:Choice Requires="wp14">
@@ -895,6 +803,7 @@
                                     <w:dataBinding w:prefixMappings="xmlns:ns0='http://schemas.microsoft.com/office/2006/coverPageProps'" w:xpath="/ns0:CoverPageProperties[1]/ns0:Abstract[1]" w:storeItemID="{55AF091B-3C7A-41E3-B477-F2FDAA23CFDA}"/>
                                     <w:text/>
                                   </w:sdtPr>
+                                  <w:sdtEndPr/>
                                   <w:sdtContent>
                                     <w:r>
                                       <w:rPr>
@@ -927,7 +836,7 @@
               </mc:Choice>
               <mc:Fallback>
                 <w:pict>
-                  <v:rect id="Rectangle 467" o:spid="_x0000_s1028" style="position:absolute;left:0;text-align:left;margin-left:0;margin-top:0;width:226.45pt;height:237.6pt;z-index:251667456;visibility:visible;mso-wrap-style:square;mso-width-percent:370;mso-height-percent:300;mso-left-percent:455;mso-top-percent:25;mso-wrap-distance-left:9pt;mso-wrap-distance-top:0;mso-wrap-distance-right:9pt;mso-wrap-distance-bottom:0;mso-position-horizontal-relative:page;mso-position-vertical-relative:page;mso-width-percent:370;mso-height-percent:300;mso-left-percent:455;mso-top-percent:25;mso-width-relative:page;mso-height-relative:page;v-text-anchor:bottom" o:gfxdata="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" fillcolor="#44546a [3215]" stroked="f" strokeweight="1pt">
+                  <v:rect w14:anchorId="43C355CD" id="Rectangle 467" o:spid="_x0000_s1028" style="position:absolute;left:0;text-align:left;margin-left:0;margin-top:0;width:226.45pt;height:237.6pt;z-index:251667456;visibility:visible;mso-wrap-style:square;mso-width-percent:370;mso-height-percent:300;mso-left-percent:455;mso-top-percent:25;mso-wrap-distance-left:9pt;mso-wrap-distance-top:0;mso-wrap-distance-right:9pt;mso-wrap-distance-bottom:0;mso-position-horizontal-relative:page;mso-position-vertical-relative:page;mso-width-percent:370;mso-height-percent:300;mso-left-percent:455;mso-top-percent:25;mso-width-relative:page;mso-height-relative:page;v-text-anchor:bottom" o:gfxdata="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" fillcolor="#44546a [3215]" stroked="f" strokeweight="1pt">
                     <v:textbox inset="14.4pt,14.4pt,14.4pt,28.8pt">
                       <w:txbxContent>
                         <w:p>
@@ -948,6 +857,7 @@
                               <w:dataBinding w:prefixMappings="xmlns:ns0='http://schemas.microsoft.com/office/2006/coverPageProps'" w:xpath="/ns0:CoverPageProperties[1]/ns0:Abstract[1]" w:storeItemID="{55AF091B-3C7A-41E3-B477-F2FDAA23CFDA}"/>
                               <w:text/>
                             </w:sdtPr>
+                            <w:sdtEndPr/>
                             <w:sdtContent>
                               <w:r>
                                 <w:rPr>
@@ -973,7 +883,7 @@
             <mc:AlternateContent>
               <mc:Choice Requires="wps">
                 <w:drawing>
-                  <wp:anchor distT="0" distB="0" distL="114300" distR="114300" simplePos="0" relativeHeight="251666432" behindDoc="0" locked="0" layoutInCell="1" allowOverlap="1">
+                  <wp:anchor distT="0" distB="0" distL="114300" distR="114300" simplePos="0" relativeHeight="251666432" behindDoc="0" locked="0" layoutInCell="1" allowOverlap="1" wp14:anchorId="47937BCE" wp14:editId="00015B64">
                     <wp:simplePos x="0" y="0"/>
                     <mc:AlternateContent>
                       <mc:Choice Requires="wp14">
@@ -1077,7 +987,7 @@
             <mc:AlternateContent>
               <mc:Choice Requires="wps">
                 <w:drawing>
-                  <wp:anchor distT="0" distB="0" distL="114300" distR="114300" simplePos="0" relativeHeight="251669504" behindDoc="0" locked="0" layoutInCell="1" allowOverlap="1">
+                  <wp:anchor distT="0" distB="0" distL="114300" distR="114300" simplePos="0" relativeHeight="251669504" behindDoc="0" locked="0" layoutInCell="1" allowOverlap="1" wp14:anchorId="4F1BBEBA" wp14:editId="7670D6A3">
                     <wp:simplePos x="0" y="0"/>
                     <mc:AlternateContent>
                       <mc:Choice Requires="wp14">
@@ -1174,7 +1084,7 @@
             <mc:AlternateContent>
               <mc:Choice Requires="wps">
                 <w:drawing>
-                  <wp:anchor distT="0" distB="0" distL="114300" distR="114300" simplePos="0" relativeHeight="251668480" behindDoc="0" locked="0" layoutInCell="1" allowOverlap="1">
+                  <wp:anchor distT="0" distB="0" distL="114300" distR="114300" simplePos="0" relativeHeight="251668480" behindDoc="0" locked="0" layoutInCell="1" allowOverlap="1" wp14:anchorId="61E71696" wp14:editId="795A5D91">
                     <wp:simplePos x="0" y="0"/>
                     <mc:AlternateContent>
                       <mc:Choice Requires="wp14">
@@ -1239,6 +1149,7 @@
                                   <w:dataBinding w:prefixMappings="xmlns:ns0='http://schemas.openxmlformats.org/package/2006/metadata/core-properties' xmlns:ns1='http://purl.org/dc/elements/1.1/'" w:xpath="/ns0:coreProperties[1]/ns1:title[1]" w:storeItemID="{6C3C8BC8-F283-45AE-878A-BAB7291924A1}"/>
                                   <w:text/>
                                 </w:sdtPr>
+                                <w:sdtEndPr/>
                                 <w:sdtContent>
                                   <w:p>
                                     <w:pPr>
@@ -1278,6 +1189,7 @@
                                   <w:dataBinding w:prefixMappings="xmlns:ns0='http://schemas.openxmlformats.org/package/2006/metadata/core-properties' xmlns:ns1='http://purl.org/dc/elements/1.1/'" w:xpath="/ns0:coreProperties[1]/ns1:subject[1]" w:storeItemID="{6C3C8BC8-F283-45AE-878A-BAB7291924A1}"/>
                                   <w:text/>
                                 </w:sdtPr>
+                                <w:sdtEndPr/>
                                 <w:sdtContent>
                                   <w:p>
                                     <w:pPr>
@@ -1324,7 +1236,7 @@
               </mc:Choice>
               <mc:Fallback>
                 <w:pict>
-                  <v:shape id="Text Box 470" o:spid="_x0000_s1029" type="#_x0000_t202" style="position:absolute;left:0;text-align:left;margin-left:0;margin-top:0;width:220.3pt;height:194.9pt;z-index:251668480;visibility:visible;mso-wrap-style:square;mso-width-percent:360;mso-height-percent:280;mso-left-percent:455;mso-top-percent:350;mso-wrap-distance-left:9pt;mso-wrap-distance-top:0;mso-wrap-distance-right:9pt;mso-wrap-distance-bottom:0;mso-position-horizontal-relative:page;mso-position-vertical-relative:page;mso-width-percent:360;mso-height-percent:280;mso-left-percent:455;mso-top-percent:350;mso-width-relative:page;mso-height-relative:page;v-text-anchor:top" o:gfxdata="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" filled="f" stroked="f" strokeweight=".5pt">
+                  <v:shape w14:anchorId="61E71696" id="Text Box 470" o:spid="_x0000_s1029" type="#_x0000_t202" style="position:absolute;left:0;text-align:left;margin-left:0;margin-top:0;width:220.3pt;height:194.9pt;z-index:251668480;visibility:visible;mso-wrap-style:square;mso-width-percent:360;mso-height-percent:280;mso-left-percent:455;mso-top-percent:350;mso-wrap-distance-left:9pt;mso-wrap-distance-top:0;mso-wrap-distance-right:9pt;mso-wrap-distance-bottom:0;mso-position-horizontal-relative:page;mso-position-vertical-relative:page;mso-width-percent:360;mso-height-percent:280;mso-left-percent:455;mso-top-percent:350;mso-width-relative:page;mso-height-relative:page;v-text-anchor:top" o:gfxdata="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" filled="f" stroked="f" strokeweight=".5pt">
                     <v:textbox style="mso-fit-shape-to-text:t">
                       <w:txbxContent>
                         <w:sdt>
@@ -1341,6 +1253,7 @@
                             <w:dataBinding w:prefixMappings="xmlns:ns0='http://schemas.openxmlformats.org/package/2006/metadata/core-properties' xmlns:ns1='http://purl.org/dc/elements/1.1/'" w:xpath="/ns0:coreProperties[1]/ns1:title[1]" w:storeItemID="{6C3C8BC8-F283-45AE-878A-BAB7291924A1}"/>
                             <w:text/>
                           </w:sdtPr>
+                          <w:sdtEndPr/>
                           <w:sdtContent>
                             <w:p>
                               <w:pPr>
@@ -1380,6 +1293,7 @@
                             <w:dataBinding w:prefixMappings="xmlns:ns0='http://schemas.openxmlformats.org/package/2006/metadata/core-properties' xmlns:ns1='http://purl.org/dc/elements/1.1/'" w:xpath="/ns0:coreProperties[1]/ns1:subject[1]" w:storeItemID="{6C3C8BC8-F283-45AE-878A-BAB7291924A1}"/>
                             <w:text/>
                           </w:sdtPr>
+                          <w:sdtEndPr/>
                           <w:sdtContent>
                             <w:p>
                               <w:pPr>
@@ -4169,7 +4083,7 @@
         <mc:AlternateContent>
           <mc:Choice Requires="wps">
             <w:drawing>
-              <wp:anchor distT="0" distB="0" distL="114300" distR="114300" simplePos="0" relativeHeight="251659264" behindDoc="0" locked="0" layoutInCell="1" allowOverlap="1">
+              <wp:anchor distT="0" distB="0" distL="114300" distR="114300" simplePos="0" relativeHeight="251659264" behindDoc="0" locked="0" layoutInCell="1" allowOverlap="1" wp14:anchorId="1AC48528" wp14:editId="0034FE37">
                 <wp:simplePos x="0" y="0"/>
                 <wp:positionH relativeFrom="margin">
                   <wp:align>right</wp:align>
@@ -4418,7 +4332,7 @@
         <mc:AlternateContent>
           <mc:Choice Requires="wps">
             <w:drawing>
-              <wp:anchor distT="0" distB="0" distL="114300" distR="114300" simplePos="0" relativeHeight="251660288" behindDoc="0" locked="0" layoutInCell="1" allowOverlap="1">
+              <wp:anchor distT="0" distB="0" distL="114300" distR="114300" simplePos="0" relativeHeight="251660288" behindDoc="0" locked="0" layoutInCell="1" allowOverlap="1" wp14:anchorId="0C093DAE" wp14:editId="598FEA71">
                 <wp:simplePos x="0" y="0"/>
                 <wp:positionH relativeFrom="margin">
                   <wp:align>right</wp:align>
@@ -4692,7 +4606,7 @@
         <mc:AlternateContent>
           <mc:Choice Requires="wps">
             <w:drawing>
-              <wp:anchor distT="0" distB="0" distL="114300" distR="114300" simplePos="0" relativeHeight="251661312" behindDoc="0" locked="0" layoutInCell="1" allowOverlap="1">
+              <wp:anchor distT="0" distB="0" distL="114300" distR="114300" simplePos="0" relativeHeight="251661312" behindDoc="0" locked="0" layoutInCell="1" allowOverlap="1" wp14:anchorId="0121DC0B" wp14:editId="0B0344E0">
                 <wp:simplePos x="0" y="0"/>
                 <wp:positionH relativeFrom="margin">
                   <wp:align>center</wp:align>
@@ -4956,7 +4870,7 @@
         <mc:AlternateContent>
           <mc:Choice Requires="wps">
             <w:drawing>
-              <wp:anchor distT="0" distB="0" distL="114300" distR="114300" simplePos="0" relativeHeight="251662336" behindDoc="0" locked="0" layoutInCell="1" allowOverlap="1">
+              <wp:anchor distT="0" distB="0" distL="114300" distR="114300" simplePos="0" relativeHeight="251662336" behindDoc="0" locked="0" layoutInCell="1" allowOverlap="1" wp14:anchorId="177605AB" wp14:editId="25C42A41">
                 <wp:simplePos x="0" y="0"/>
                 <wp:positionH relativeFrom="margin">
                   <wp:align>right</wp:align>
@@ -5240,7 +5154,7 @@
         <mc:AlternateContent>
           <mc:Choice Requires="wps">
             <w:drawing>
-              <wp:anchor distT="0" distB="0" distL="114300" distR="114300" simplePos="0" relativeHeight="251663360" behindDoc="0" locked="0" layoutInCell="1" allowOverlap="1">
+              <wp:anchor distT="0" distB="0" distL="114300" distR="114300" simplePos="0" relativeHeight="251663360" behindDoc="0" locked="0" layoutInCell="1" allowOverlap="1" wp14:anchorId="7195D97D" wp14:editId="1CC578C0">
                 <wp:simplePos x="0" y="0"/>
                 <wp:positionH relativeFrom="margin">
                   <wp:align>right</wp:align>
@@ -5495,7 +5409,7 @@
         <mc:AlternateContent>
           <mc:Choice Requires="wps">
             <w:drawing>
-              <wp:anchor distT="0" distB="0" distL="114300" distR="114300" simplePos="0" relativeHeight="251664384" behindDoc="0" locked="0" layoutInCell="1" allowOverlap="1">
+              <wp:anchor distT="0" distB="0" distL="114300" distR="114300" simplePos="0" relativeHeight="251664384" behindDoc="0" locked="0" layoutInCell="1" allowOverlap="1" wp14:anchorId="5EB62202" wp14:editId="0C4392C7">
                 <wp:simplePos x="0" y="0"/>
                 <wp:positionH relativeFrom="margin">
                   <wp:align>right</wp:align>
@@ -5573,7 +5487,7 @@
           </mc:Choice>
           <mc:Fallback>
             <w:pict>
-              <v:rect w14:anchorId="385F5FB8" id="Rectangle 6" o:spid="_x0000_s1026" style="position:absolute;margin-left:416.75pt;margin-top:5.05pt;width:467.95pt;height:428.65pt;z-index:251664384;visibility:visible;mso-wrap-style:square;mso-width-percent:0;mso-height-percent:0;mso-wrap-distance-left:9pt;mso-wrap-distance-top:0;mso-wrap-distance-right:9pt;mso-wrap-distance-bottom:0;mso-position-horizontal:right;mso-position-horizontal-relative:margin;mso-position-vertical:absolute;mso-position-vertical-relative:text;mso-width-percent:0;mso-height-percent:0;mso-width-relative:margin;mso-height-relative:margin;v-text-anchor:middle" o:gfxdata="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" stroked="f" strokeweight="1pt">
+              <v:rect w14:anchorId="46A0ADBC" id="Rectangle 6" o:spid="_x0000_s1026" style="position:absolute;margin-left:416.75pt;margin-top:5.05pt;width:467.95pt;height:428.65pt;z-index:251664384;visibility:visible;mso-wrap-style:square;mso-width-percent:0;mso-height-percent:0;mso-wrap-distance-left:9pt;mso-wrap-distance-top:0;mso-wrap-distance-right:9pt;mso-wrap-distance-bottom:0;mso-position-horizontal:right;mso-position-horizontal-relative:margin;mso-position-vertical:absolute;mso-position-vertical-relative:text;mso-width-percent:0;mso-height-percent:0;mso-width-relative:margin;mso-height-relative:margin;v-text-anchor:middle" o:gfxdata="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" stroked="f" strokeweight="1pt">
                 <v:fill r:id="rId19" o:title="" recolor="t" rotate="t" type="frame"/>
                 <w10:wrap anchorx="margin"/>
               </v:rect>
@@ -5582,8 +5496,981 @@
         </mc:AlternateContent>
       </w:r>
     </w:p>
+    <w:p>
+      <w:pPr>
+        <w:rPr>
+          <w:szCs w:val="28"/>
+        </w:rPr>
+      </w:pPr>
+    </w:p>
+    <w:p>
+      <w:pPr>
+        <w:rPr>
+          <w:szCs w:val="28"/>
+        </w:rPr>
+      </w:pPr>
+    </w:p>
+    <w:p>
+      <w:pPr>
+        <w:rPr>
+          <w:szCs w:val="28"/>
+        </w:rPr>
+      </w:pPr>
+    </w:p>
+    <w:p>
+      <w:pPr>
+        <w:rPr>
+          <w:szCs w:val="28"/>
+        </w:rPr>
+      </w:pPr>
+    </w:p>
+    <w:p>
+      <w:pPr>
+        <w:rPr>
+          <w:szCs w:val="28"/>
+        </w:rPr>
+      </w:pPr>
+    </w:p>
+    <w:p>
+      <w:pPr>
+        <w:rPr>
+          <w:szCs w:val="28"/>
+        </w:rPr>
+      </w:pPr>
+    </w:p>
+    <w:p>
+      <w:pPr>
+        <w:rPr>
+          <w:szCs w:val="28"/>
+        </w:rPr>
+      </w:pPr>
+    </w:p>
+    <w:p>
+      <w:pPr>
+        <w:rPr>
+          <w:szCs w:val="28"/>
+        </w:rPr>
+      </w:pPr>
+    </w:p>
+    <w:p>
+      <w:pPr>
+        <w:rPr>
+          <w:szCs w:val="28"/>
+        </w:rPr>
+      </w:pPr>
+    </w:p>
+    <w:p>
+      <w:pPr>
+        <w:rPr>
+          <w:szCs w:val="28"/>
+        </w:rPr>
+      </w:pPr>
+    </w:p>
+    <w:p>
+      <w:pPr>
+        <w:rPr>
+          <w:szCs w:val="28"/>
+        </w:rPr>
+      </w:pPr>
+    </w:p>
+    <w:p>
+      <w:pPr>
+        <w:rPr>
+          <w:szCs w:val="28"/>
+        </w:rPr>
+      </w:pPr>
+    </w:p>
+    <w:p>
+      <w:pPr>
+        <w:rPr>
+          <w:szCs w:val="28"/>
+        </w:rPr>
+      </w:pPr>
+    </w:p>
+    <w:p>
+      <w:pPr>
+        <w:rPr>
+          <w:szCs w:val="28"/>
+        </w:rPr>
+      </w:pPr>
+    </w:p>
+    <w:p>
+      <w:pPr>
+        <w:rPr>
+          <w:szCs w:val="28"/>
+        </w:rPr>
+      </w:pPr>
+    </w:p>
+    <w:p>
+      <w:pPr>
+        <w:rPr>
+          <w:szCs w:val="28"/>
+        </w:rPr>
+      </w:pPr>
+    </w:p>
+    <w:p>
+      <w:pPr>
+        <w:rPr>
+          <w:szCs w:val="28"/>
+        </w:rPr>
+      </w:pPr>
+    </w:p>
+    <w:p>
+      <w:pPr>
+        <w:rPr>
+          <w:szCs w:val="28"/>
+        </w:rPr>
+      </w:pPr>
+    </w:p>
+    <w:p>
+      <w:pPr>
+        <w:rPr>
+          <w:szCs w:val="28"/>
+        </w:rPr>
+      </w:pPr>
+    </w:p>
+    <w:p>
+      <w:pPr>
+        <w:rPr>
+          <w:szCs w:val="28"/>
+        </w:rPr>
+      </w:pPr>
+    </w:p>
+    <w:p>
+      <w:pPr>
+        <w:rPr>
+          <w:szCs w:val="28"/>
+        </w:rPr>
+      </w:pPr>
+    </w:p>
+    <w:p>
+      <w:pPr>
+        <w:rPr>
+          <w:szCs w:val="28"/>
+        </w:rPr>
+      </w:pPr>
+    </w:p>
+    <w:p>
+      <w:pPr>
+        <w:pStyle w:val="Heading1"/>
+        <w:rPr>
+          <w:rFonts w:asciiTheme="minorHAnsi" w:hAnsiTheme="minorHAnsi"/>
+          <w:sz w:val="22"/>
+        </w:rPr>
+      </w:pPr>
+      <w:r>
+        <w:lastRenderedPageBreak/>
+        <w:t>Interface Design</w:t>
+      </w:r>
+    </w:p>
+    <w:p>
+      <w:pPr>
+        <w:rPr>
+          <w:szCs w:val="28"/>
+        </w:rPr>
+      </w:pPr>
+    </w:p>
+    <w:p>
+      <w:pPr>
+        <w:pStyle w:val="Heading2"/>
+      </w:pPr>
+      <w:r>
+        <w:rPr>
+          <w:noProof/>
+        </w:rPr>
+        <mc:AlternateContent>
+          <mc:Choice Requires="wps">
+            <w:drawing>
+              <wp:anchor distT="0" distB="0" distL="114300" distR="114300" simplePos="0" relativeHeight="251674624" behindDoc="0" locked="0" layoutInCell="1" allowOverlap="1" wp14:anchorId="5B5BA641" wp14:editId="3B74C537">
+                <wp:simplePos x="0" y="0"/>
+                <wp:positionH relativeFrom="column">
+                  <wp:posOffset>3581400</wp:posOffset>
+                </wp:positionH>
+                <wp:positionV relativeFrom="paragraph">
+                  <wp:posOffset>963295</wp:posOffset>
+                </wp:positionV>
+                <wp:extent cx="2324100" cy="4048125"/>
+                <wp:effectExtent l="0" t="0" r="0" b="9525"/>
+                <wp:wrapNone/>
+                <wp:docPr id="8" name="Rectangle 8"/>
+                <wp:cNvGraphicFramePr/>
+                <a:graphic xmlns:a="http://schemas.openxmlformats.org/drawingml/2006/main">
+                  <a:graphicData uri="http://schemas.microsoft.com/office/word/2010/wordprocessingShape">
+                    <wps:wsp>
+                      <wps:cNvSpPr/>
+                      <wps:spPr>
+                        <a:xfrm>
+                          <a:off x="0" y="0"/>
+                          <a:ext cx="2324100" cy="4048125"/>
+                        </a:xfrm>
+                        <a:prstGeom prst="rect">
+                          <a:avLst/>
+                        </a:prstGeom>
+                        <a:blipFill dpi="0" rotWithShape="1">
+                          <a:blip r:embed="rId20">
+                            <a:extLst>
+                              <a:ext uri="{28A0092B-C50C-407E-A947-70E740481C1C}">
+                                <a14:useLocalDpi xmlns:a14="http://schemas.microsoft.com/office/drawing/2010/main" val="0"/>
+                              </a:ext>
+                            </a:extLst>
+                          </a:blip>
+                          <a:srcRect/>
+                          <a:stretch>
+                            <a:fillRect/>
+                          </a:stretch>
+                        </a:blipFill>
+                        <a:ln>
+                          <a:noFill/>
+                        </a:ln>
+                      </wps:spPr>
+                      <wps:style>
+                        <a:lnRef idx="2">
+                          <a:schemeClr val="accent1">
+                            <a:shade val="50000"/>
+                          </a:schemeClr>
+                        </a:lnRef>
+                        <a:fillRef idx="1">
+                          <a:schemeClr val="accent1"/>
+                        </a:fillRef>
+                        <a:effectRef idx="0">
+                          <a:schemeClr val="accent1"/>
+                        </a:effectRef>
+                        <a:fontRef idx="minor">
+                          <a:schemeClr val="lt1"/>
+                        </a:fontRef>
+                      </wps:style>
+                      <wps:bodyPr rot="0" spcFirstLastPara="0" vertOverflow="overflow" horzOverflow="overflow" vert="horz" wrap="square" lIns="91440" tIns="45720" rIns="91440" bIns="45720" numCol="1" spcCol="0" rtlCol="0" fromWordArt="0" anchor="ctr" anchorCtr="0" forceAA="0" compatLnSpc="1">
+                        <a:prstTxWarp prst="textNoShape">
+                          <a:avLst/>
+                        </a:prstTxWarp>
+                        <a:noAutofit/>
+                      </wps:bodyPr>
+                    </wps:wsp>
+                  </a:graphicData>
+                </a:graphic>
+                <wp14:sizeRelV relativeFrom="margin">
+                  <wp14:pctHeight>0</wp14:pctHeight>
+                </wp14:sizeRelV>
+              </wp:anchor>
+            </w:drawing>
+          </mc:Choice>
+          <mc:Fallback>
+            <w:pict>
+              <v:rect w14:anchorId="63E7F52F" id="Rectangle 8" o:spid="_x0000_s1026" style="position:absolute;margin-left:282pt;margin-top:75.85pt;width:183pt;height:318.75pt;z-index:251674624;visibility:visible;mso-wrap-style:square;mso-height-percent:0;mso-wrap-distance-left:9pt;mso-wrap-distance-top:0;mso-wrap-distance-right:9pt;mso-wrap-distance-bottom:0;mso-position-horizontal:absolute;mso-position-horizontal-relative:text;mso-position-vertical:absolute;mso-position-vertical-relative:text;mso-height-percent:0;mso-height-relative:margin;v-text-anchor:middle" o:gfxdata="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" stroked="f" strokeweight="1pt">
+                <v:fill r:id="rId21" o:title="" recolor="t" rotate="t" type="frame"/>
+              </v:rect>
+            </w:pict>
+          </mc:Fallback>
+        </mc:AlternateContent>
+      </w:r>
+      <w:r>
+        <w:rPr>
+          <w:noProof/>
+        </w:rPr>
+        <mc:AlternateContent>
+          <mc:Choice Requires="wps">
+            <w:drawing>
+              <wp:anchor distT="0" distB="0" distL="114300" distR="114300" simplePos="0" relativeHeight="251672576" behindDoc="0" locked="0" layoutInCell="1" allowOverlap="1" wp14:anchorId="679B4D36" wp14:editId="235038F7">
+                <wp:simplePos x="0" y="0"/>
+                <wp:positionH relativeFrom="column">
+                  <wp:posOffset>228600</wp:posOffset>
+                </wp:positionH>
+                <wp:positionV relativeFrom="paragraph">
+                  <wp:posOffset>953770</wp:posOffset>
+                </wp:positionV>
+                <wp:extent cx="2324100" cy="4067175"/>
+                <wp:effectExtent l="0" t="0" r="0" b="9525"/>
+                <wp:wrapNone/>
+                <wp:docPr id="7" name="Rectangle 7"/>
+                <wp:cNvGraphicFramePr/>
+                <a:graphic xmlns:a="http://schemas.openxmlformats.org/drawingml/2006/main">
+                  <a:graphicData uri="http://schemas.microsoft.com/office/word/2010/wordprocessingShape">
+                    <wps:wsp>
+                      <wps:cNvSpPr/>
+                      <wps:spPr>
+                        <a:xfrm>
+                          <a:off x="0" y="0"/>
+                          <a:ext cx="2324100" cy="4067175"/>
+                        </a:xfrm>
+                        <a:prstGeom prst="rect">
+                          <a:avLst/>
+                        </a:prstGeom>
+                        <a:blipFill dpi="0" rotWithShape="1">
+                          <a:blip r:embed="rId22">
+                            <a:extLst>
+                              <a:ext uri="{28A0092B-C50C-407E-A947-70E740481C1C}">
+                                <a14:useLocalDpi xmlns:a14="http://schemas.microsoft.com/office/drawing/2010/main" val="0"/>
+                              </a:ext>
+                            </a:extLst>
+                          </a:blip>
+                          <a:srcRect/>
+                          <a:stretch>
+                            <a:fillRect/>
+                          </a:stretch>
+                        </a:blipFill>
+                        <a:ln>
+                          <a:noFill/>
+                        </a:ln>
+                      </wps:spPr>
+                      <wps:style>
+                        <a:lnRef idx="2">
+                          <a:schemeClr val="accent1">
+                            <a:shade val="50000"/>
+                          </a:schemeClr>
+                        </a:lnRef>
+                        <a:fillRef idx="1">
+                          <a:schemeClr val="accent1"/>
+                        </a:fillRef>
+                        <a:effectRef idx="0">
+                          <a:schemeClr val="accent1"/>
+                        </a:effectRef>
+                        <a:fontRef idx="minor">
+                          <a:schemeClr val="lt1"/>
+                        </a:fontRef>
+                      </wps:style>
+                      <wps:bodyPr rot="0" spcFirstLastPara="0" vertOverflow="overflow" horzOverflow="overflow" vert="horz" wrap="square" lIns="91440" tIns="45720" rIns="91440" bIns="45720" numCol="1" spcCol="0" rtlCol="0" fromWordArt="0" anchor="ctr" anchorCtr="0" forceAA="0" compatLnSpc="1">
+                        <a:prstTxWarp prst="textNoShape">
+                          <a:avLst/>
+                        </a:prstTxWarp>
+                        <a:noAutofit/>
+                      </wps:bodyPr>
+                    </wps:wsp>
+                  </a:graphicData>
+                </a:graphic>
+                <wp14:sizeRelV relativeFrom="margin">
+                  <wp14:pctHeight>0</wp14:pctHeight>
+                </wp14:sizeRelV>
+              </wp:anchor>
+            </w:drawing>
+          </mc:Choice>
+          <mc:Fallback>
+            <w:pict>
+              <v:rect w14:anchorId="68D6C1F0" id="Rectangle 7" o:spid="_x0000_s1026" style="position:absolute;margin-left:18pt;margin-top:75.1pt;width:183pt;height:320.25pt;z-index:251672576;visibility:visible;mso-wrap-style:square;mso-height-percent:0;mso-wrap-distance-left:9pt;mso-wrap-distance-top:0;mso-wrap-distance-right:9pt;mso-wrap-distance-bottom:0;mso-position-horizontal:absolute;mso-position-horizontal-relative:text;mso-position-vertical:absolute;mso-position-vertical-relative:text;mso-height-percent:0;mso-height-relative:margin;v-text-anchor:middle" o:gfxdata="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" stroked="f" strokeweight="1pt">
+                <v:fill r:id="rId23" o:title="" recolor="t" rotate="t" type="frame"/>
+              </v:rect>
+            </w:pict>
+          </mc:Fallback>
+        </mc:AlternateContent>
+      </w:r>
+      <w:r>
+        <w:t>Mobile app interface examples</w:t>
+      </w:r>
+    </w:p>
+    <w:p/>
+    <w:p/>
+    <w:p/>
+    <w:p/>
+    <w:p/>
+    <w:p/>
+    <w:p/>
+    <w:p/>
+    <w:p/>
+    <w:p/>
+    <w:p/>
+    <w:p>
+      <w:pPr>
+        <w:rPr>
+          <w:rFonts w:eastAsiaTheme="majorEastAsia" w:cstheme="majorBidi"/>
+          <w:b/>
+          <w:color w:val="0D0D0D" w:themeColor="text1" w:themeTint="F2"/>
+          <w:sz w:val="32"/>
+          <w:szCs w:val="26"/>
+        </w:rPr>
+      </w:pPr>
+    </w:p>
+    <w:p/>
+    <w:p/>
+    <w:p/>
+    <w:p/>
+    <w:p/>
+    <w:p/>
+    <w:p/>
+    <w:p/>
+    <w:p/>
+    <w:p>
+      <w:pPr>
+        <w:pStyle w:val="Heading2"/>
+      </w:pPr>
+      <w:r>
+        <w:lastRenderedPageBreak/>
+        <w:t>Admin web page design example</w:t>
+      </w:r>
+    </w:p>
+    <w:p>
+      <w:r>
+        <w:rPr>
+          <w:noProof/>
+        </w:rPr>
+        <mc:AlternateContent>
+          <mc:Choice Requires="wps">
+            <w:drawing>
+              <wp:anchor distT="0" distB="0" distL="114300" distR="114300" simplePos="0" relativeHeight="251675648" behindDoc="0" locked="0" layoutInCell="1" allowOverlap="1" wp14:anchorId="6311C579" wp14:editId="1C61C114">
+                <wp:simplePos x="0" y="0"/>
+                <wp:positionH relativeFrom="column">
+                  <wp:posOffset>409575</wp:posOffset>
+                </wp:positionH>
+                <wp:positionV relativeFrom="paragraph">
+                  <wp:posOffset>259715</wp:posOffset>
+                </wp:positionV>
+                <wp:extent cx="5181600" cy="2981325"/>
+                <wp:effectExtent l="0" t="0" r="0" b="9525"/>
+                <wp:wrapNone/>
+                <wp:docPr id="9" name="Rectangle 9"/>
+                <wp:cNvGraphicFramePr/>
+                <a:graphic xmlns:a="http://schemas.openxmlformats.org/drawingml/2006/main">
+                  <a:graphicData uri="http://schemas.microsoft.com/office/word/2010/wordprocessingShape">
+                    <wps:wsp>
+                      <wps:cNvSpPr/>
+                      <wps:spPr>
+                        <a:xfrm>
+                          <a:off x="0" y="0"/>
+                          <a:ext cx="5181600" cy="2981325"/>
+                        </a:xfrm>
+                        <a:prstGeom prst="rect">
+                          <a:avLst/>
+                        </a:prstGeom>
+                        <a:blipFill dpi="0" rotWithShape="1">
+                          <a:blip r:embed="rId24">
+                            <a:extLst>
+                              <a:ext uri="{28A0092B-C50C-407E-A947-70E740481C1C}">
+                                <a14:useLocalDpi xmlns:a14="http://schemas.microsoft.com/office/drawing/2010/main" val="0"/>
+                              </a:ext>
+                            </a:extLst>
+                          </a:blip>
+                          <a:srcRect/>
+                          <a:stretch>
+                            <a:fillRect/>
+                          </a:stretch>
+                        </a:blipFill>
+                        <a:ln>
+                          <a:noFill/>
+                        </a:ln>
+                      </wps:spPr>
+                      <wps:style>
+                        <a:lnRef idx="2">
+                          <a:schemeClr val="accent1">
+                            <a:shade val="50000"/>
+                          </a:schemeClr>
+                        </a:lnRef>
+                        <a:fillRef idx="1">
+                          <a:schemeClr val="accent1"/>
+                        </a:fillRef>
+                        <a:effectRef idx="0">
+                          <a:schemeClr val="accent1"/>
+                        </a:effectRef>
+                        <a:fontRef idx="minor">
+                          <a:schemeClr val="lt1"/>
+                        </a:fontRef>
+                      </wps:style>
+                      <wps:bodyPr rot="0" spcFirstLastPara="0" vertOverflow="overflow" horzOverflow="overflow" vert="horz" wrap="square" lIns="91440" tIns="45720" rIns="91440" bIns="45720" numCol="1" spcCol="0" rtlCol="0" fromWordArt="0" anchor="ctr" anchorCtr="0" forceAA="0" compatLnSpc="1">
+                        <a:prstTxWarp prst="textNoShape">
+                          <a:avLst/>
+                        </a:prstTxWarp>
+                        <a:noAutofit/>
+                      </wps:bodyPr>
+                    </wps:wsp>
+                  </a:graphicData>
+                </a:graphic>
+              </wp:anchor>
+            </w:drawing>
+          </mc:Choice>
+          <mc:Fallback>
+            <w:pict>
+              <v:rect w14:anchorId="590D58B5" id="Rectangle 9" o:spid="_x0000_s1026" style="position:absolute;margin-left:32.25pt;margin-top:20.45pt;width:408pt;height:234.75pt;z-index:251675648;visibility:visible;mso-wrap-style:square;mso-wrap-distance-left:9pt;mso-wrap-distance-top:0;mso-wrap-distance-right:9pt;mso-wrap-distance-bottom:0;mso-position-horizontal:absolute;mso-position-horizontal-relative:text;mso-position-vertical:absolute;mso-position-vertical-relative:text;v-text-anchor:middle" o:gfxdata="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" stroked="f" strokeweight="1pt">
+                <v:fill r:id="rId25" o:title="" recolor="t" rotate="t" type="frame"/>
+              </v:rect>
+            </w:pict>
+          </mc:Fallback>
+        </mc:AlternateContent>
+      </w:r>
+    </w:p>
+    <w:p/>
+    <w:p/>
+    <w:p/>
+    <w:p/>
+    <w:p/>
+    <w:p/>
+    <w:p/>
+    <w:p/>
+    <w:p/>
+    <w:p/>
+    <w:p/>
+    <w:p/>
+    <w:p/>
+    <w:p/>
+    <w:p/>
+    <w:p/>
+    <w:p/>
+    <w:p/>
+    <w:p/>
+    <w:p/>
+    <w:p/>
+    <w:p>
+      <w:pPr>
+        <w:pStyle w:val="Heading1"/>
+      </w:pPr>
+      <w:r>
+        <w:lastRenderedPageBreak/>
+        <w:t>Previously Developed Interface</w:t>
+      </w:r>
+    </w:p>
+    <w:p>
+      <w:r>
+        <mc:AlternateContent>
+          <mc:Choice Requires="wps">
+            <w:drawing>
+              <wp:anchor distT="0" distB="0" distL="114300" distR="114300" simplePos="0" relativeHeight="251685888" behindDoc="0" locked="0" layoutInCell="1" allowOverlap="1" wp14:anchorId="648EC5DE" wp14:editId="45AA9029">
+                <wp:simplePos x="0" y="0"/>
+                <wp:positionH relativeFrom="margin">
+                  <wp:align>left</wp:align>
+                </wp:positionH>
+                <wp:positionV relativeFrom="paragraph">
+                  <wp:posOffset>265430</wp:posOffset>
+                </wp:positionV>
+                <wp:extent cx="2473299" cy="3746091"/>
+                <wp:effectExtent l="0" t="0" r="3810" b="6985"/>
+                <wp:wrapNone/>
+                <wp:docPr id="14" name="Rectangle 7"/>
+                <wp:cNvGraphicFramePr/>
+                <a:graphic xmlns:a="http://schemas.openxmlformats.org/drawingml/2006/main">
+                  <a:graphicData uri="http://schemas.microsoft.com/office/word/2010/wordprocessingShape">
+                    <wps:wsp>
+                      <wps:cNvSpPr/>
+                      <wps:spPr>
+                        <a:xfrm>
+                          <a:off x="0" y="0"/>
+                          <a:ext cx="2473299" cy="3746091"/>
+                        </a:xfrm>
+                        <a:prstGeom prst="rect">
+                          <a:avLst/>
+                        </a:prstGeom>
+                        <a:blipFill dpi="0" rotWithShape="1">
+                          <a:blip r:embed="rId26">
+                            <a:extLst>
+                              <a:ext uri="{28A0092B-C50C-407E-A947-70E740481C1C}">
+                                <a14:useLocalDpi xmlns:a14="http://schemas.microsoft.com/office/drawing/2010/main" val="0"/>
+                              </a:ext>
+                            </a:extLst>
+                          </a:blip>
+                          <a:srcRect/>
+                          <a:stretch>
+                            <a:fillRect/>
+                          </a:stretch>
+                        </a:blipFill>
+                        <a:ln>
+                          <a:noFill/>
+                        </a:ln>
+                      </wps:spPr>
+                      <wps:style>
+                        <a:lnRef idx="2">
+                          <a:schemeClr val="accent1">
+                            <a:shade val="50000"/>
+                          </a:schemeClr>
+                        </a:lnRef>
+                        <a:fillRef idx="1">
+                          <a:schemeClr val="accent1"/>
+                        </a:fillRef>
+                        <a:effectRef idx="0">
+                          <a:schemeClr val="accent1"/>
+                        </a:effectRef>
+                        <a:fontRef idx="minor">
+                          <a:schemeClr val="lt1"/>
+                        </a:fontRef>
+                      </wps:style>
+                      <wps:bodyPr rtlCol="0" anchor="ctr"/>
+                    </wps:wsp>
+                  </a:graphicData>
+                </a:graphic>
+              </wp:anchor>
+            </w:drawing>
+          </mc:Choice>
+          <mc:Fallback>
+            <w:pict>
+              <v:rect w14:anchorId="30BD8E04" id="Rectangle 7" o:spid="_x0000_s1026" style="position:absolute;margin-left:0;margin-top:20.9pt;width:194.75pt;height:294.95pt;z-index:251685888;visibility:visible;mso-wrap-style:square;mso-wrap-distance-left:9pt;mso-wrap-distance-top:0;mso-wrap-distance-right:9pt;mso-wrap-distance-bottom:0;mso-position-horizontal:left;mso-position-horizontal-relative:margin;mso-position-vertical:absolute;mso-position-vertical-relative:text;v-text-anchor:middle" o:gfxdata="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" stroked="f" strokeweight="1pt">
+                <v:fill r:id="rId27" o:title="" recolor="t" rotate="t" type="frame"/>
+                <w10:wrap anchorx="margin"/>
+              </v:rect>
+            </w:pict>
+          </mc:Fallback>
+        </mc:AlternateContent>
+      </w:r>
+      <w:r>
+        <mc:AlternateContent>
+          <mc:Choice Requires="wps">
+            <w:drawing>
+              <wp:anchor distT="0" distB="0" distL="114300" distR="114300" simplePos="0" relativeHeight="251683840" behindDoc="0" locked="0" layoutInCell="1" allowOverlap="1" wp14:anchorId="28BFFF3A" wp14:editId="4DCD0E96">
+                <wp:simplePos x="0" y="0"/>
+                <wp:positionH relativeFrom="margin">
+                  <wp:align>right</wp:align>
+                </wp:positionH>
+                <wp:positionV relativeFrom="paragraph">
+                  <wp:posOffset>251460</wp:posOffset>
+                </wp:positionV>
+                <wp:extent cx="2473299" cy="3746091"/>
+                <wp:effectExtent l="0" t="0" r="3810" b="6985"/>
+                <wp:wrapNone/>
+                <wp:docPr id="13" name="Rectangle 7"/>
+                <wp:cNvGraphicFramePr/>
+                <a:graphic xmlns:a="http://schemas.openxmlformats.org/drawingml/2006/main">
+                  <a:graphicData uri="http://schemas.microsoft.com/office/word/2010/wordprocessingShape">
+                    <wps:wsp>
+                      <wps:cNvSpPr/>
+                      <wps:spPr>
+                        <a:xfrm>
+                          <a:off x="0" y="0"/>
+                          <a:ext cx="2473299" cy="3746091"/>
+                        </a:xfrm>
+                        <a:prstGeom prst="rect">
+                          <a:avLst/>
+                        </a:prstGeom>
+                        <a:blipFill dpi="0" rotWithShape="1">
+                          <a:blip r:embed="rId28">
+                            <a:extLst>
+                              <a:ext uri="{28A0092B-C50C-407E-A947-70E740481C1C}">
+                                <a14:useLocalDpi xmlns:a14="http://schemas.microsoft.com/office/drawing/2010/main" val="0"/>
+                              </a:ext>
+                            </a:extLst>
+                          </a:blip>
+                          <a:srcRect/>
+                          <a:stretch>
+                            <a:fillRect/>
+                          </a:stretch>
+                        </a:blipFill>
+                        <a:ln>
+                          <a:noFill/>
+                        </a:ln>
+                      </wps:spPr>
+                      <wps:style>
+                        <a:lnRef idx="2">
+                          <a:schemeClr val="accent1">
+                            <a:shade val="50000"/>
+                          </a:schemeClr>
+                        </a:lnRef>
+                        <a:fillRef idx="1">
+                          <a:schemeClr val="accent1"/>
+                        </a:fillRef>
+                        <a:effectRef idx="0">
+                          <a:schemeClr val="accent1"/>
+                        </a:effectRef>
+                        <a:fontRef idx="minor">
+                          <a:schemeClr val="lt1"/>
+                        </a:fontRef>
+                      </wps:style>
+                      <wps:bodyPr rtlCol="0" anchor="ctr"/>
+                    </wps:wsp>
+                  </a:graphicData>
+                </a:graphic>
+              </wp:anchor>
+            </w:drawing>
+          </mc:Choice>
+          <mc:Fallback>
+            <w:pict>
+              <v:rect w14:anchorId="4BAA02B3" id="Rectangle 7" o:spid="_x0000_s1026" style="position:absolute;margin-left:143.55pt;margin-top:19.8pt;width:194.75pt;height:294.95pt;z-index:251683840;visibility:visible;mso-wrap-style:square;mso-wrap-distance-left:9pt;mso-wrap-distance-top:0;mso-wrap-distance-right:9pt;mso-wrap-distance-bottom:0;mso-position-horizontal:right;mso-position-horizontal-relative:margin;mso-position-vertical:absolute;mso-position-vertical-relative:text;v-text-anchor:middle" o:gfxdata="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" stroked="f" strokeweight="1pt">
+                <v:fill r:id="rId29" o:title="" recolor="t" rotate="t" type="frame"/>
+                <w10:wrap anchorx="margin"/>
+              </v:rect>
+            </w:pict>
+          </mc:Fallback>
+        </mc:AlternateContent>
+      </w:r>
+    </w:p>
+    <w:p/>
+    <w:p/>
+    <w:p/>
+    <w:p/>
+    <w:p/>
+    <w:p/>
+    <w:p/>
+    <w:p/>
+    <w:p>
+      <w:bookmarkStart w:id="0" w:name="_GoBack"/>
+      <w:bookmarkEnd w:id="0"/>
+    </w:p>
+    <w:p/>
+    <w:p/>
+    <w:p/>
+    <w:p>
+      <w:r>
+        <mc:AlternateContent>
+          <mc:Choice Requires="wps">
+            <w:drawing>
+              <wp:anchor distT="0" distB="0" distL="114300" distR="114300" simplePos="0" relativeHeight="251681792" behindDoc="0" locked="0" layoutInCell="1" allowOverlap="1" wp14:anchorId="7A9246CA" wp14:editId="14A5F20A">
+                <wp:simplePos x="0" y="0"/>
+                <wp:positionH relativeFrom="margin">
+                  <wp:align>right</wp:align>
+                </wp:positionH>
+                <wp:positionV relativeFrom="paragraph">
+                  <wp:posOffset>10795</wp:posOffset>
+                </wp:positionV>
+                <wp:extent cx="5709920" cy="3239135"/>
+                <wp:effectExtent l="0" t="0" r="5080" b="0"/>
+                <wp:wrapNone/>
+                <wp:docPr id="12" name="Rectangle 8"/>
+                <wp:cNvGraphicFramePr/>
+                <a:graphic xmlns:a="http://schemas.openxmlformats.org/drawingml/2006/main">
+                  <a:graphicData uri="http://schemas.microsoft.com/office/word/2010/wordprocessingShape">
+                    <wps:wsp>
+                      <wps:cNvSpPr/>
+                      <wps:spPr>
+                        <a:xfrm>
+                          <a:off x="0" y="0"/>
+                          <a:ext cx="5709920" cy="3239135"/>
+                        </a:xfrm>
+                        <a:prstGeom prst="rect">
+                          <a:avLst/>
+                        </a:prstGeom>
+                        <a:blipFill dpi="0" rotWithShape="1">
+                          <a:blip r:embed="rId30">
+                            <a:extLst>
+                              <a:ext uri="{28A0092B-C50C-407E-A947-70E740481C1C}">
+                                <a14:useLocalDpi xmlns:a14="http://schemas.microsoft.com/office/drawing/2010/main" val="0"/>
+                              </a:ext>
+                            </a:extLst>
+                          </a:blip>
+                          <a:srcRect/>
+                          <a:stretch>
+                            <a:fillRect/>
+                          </a:stretch>
+                        </a:blipFill>
+                        <a:ln>
+                          <a:noFill/>
+                        </a:ln>
+                      </wps:spPr>
+                      <wps:style>
+                        <a:lnRef idx="2">
+                          <a:schemeClr val="accent1">
+                            <a:shade val="50000"/>
+                          </a:schemeClr>
+                        </a:lnRef>
+                        <a:fillRef idx="1">
+                          <a:schemeClr val="accent1"/>
+                        </a:fillRef>
+                        <a:effectRef idx="0">
+                          <a:schemeClr val="accent1"/>
+                        </a:effectRef>
+                        <a:fontRef idx="minor">
+                          <a:schemeClr val="lt1"/>
+                        </a:fontRef>
+                      </wps:style>
+                      <wps:bodyPr rtlCol="0" anchor="ctr"/>
+                    </wps:wsp>
+                  </a:graphicData>
+                </a:graphic>
+                <wp14:sizeRelH relativeFrom="margin">
+                  <wp14:pctWidth>0</wp14:pctWidth>
+                </wp14:sizeRelH>
+                <wp14:sizeRelV relativeFrom="margin">
+                  <wp14:pctHeight>0</wp14:pctHeight>
+                </wp14:sizeRelV>
+              </wp:anchor>
+            </w:drawing>
+          </mc:Choice>
+          <mc:Fallback>
+            <w:pict>
+              <v:rect w14:anchorId="52F9F41C" id="Rectangle 8" o:spid="_x0000_s1026" style="position:absolute;margin-left:398.4pt;margin-top:.85pt;width:449.6pt;height:255.05pt;z-index:251681792;visibility:visible;mso-wrap-style:square;mso-width-percent:0;mso-height-percent:0;mso-wrap-distance-left:9pt;mso-wrap-distance-top:0;mso-wrap-distance-right:9pt;mso-wrap-distance-bottom:0;mso-position-horizontal:right;mso-position-horizontal-relative:margin;mso-position-vertical:absolute;mso-position-vertical-relative:text;mso-width-percent:0;mso-height-percent:0;mso-width-relative:margin;mso-height-relative:margin;v-text-anchor:middle" o:gfxdata="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" stroked="f" strokeweight="1pt">
+                <v:fill r:id="rId31" o:title="" recolor="t" rotate="t" type="frame"/>
+                <w10:wrap anchorx="margin"/>
+              </v:rect>
+            </w:pict>
+          </mc:Fallback>
+        </mc:AlternateContent>
+      </w:r>
+    </w:p>
+    <w:p/>
+    <w:p/>
+    <w:p/>
+    <w:p/>
+    <w:p/>
+    <w:p/>
+    <w:p/>
+    <w:p/>
+    <w:p/>
+    <w:p/>
+    <w:p>
+      <w:r>
+        <mc:AlternateContent>
+          <mc:Choice Requires="wps">
+            <w:drawing>
+              <wp:anchor distT="0" distB="0" distL="114300" distR="114300" simplePos="0" relativeHeight="251679744" behindDoc="0" locked="0" layoutInCell="1" allowOverlap="1" wp14:anchorId="66A706A3" wp14:editId="2B29E596">
+                <wp:simplePos x="0" y="0"/>
+                <wp:positionH relativeFrom="margin">
+                  <wp:align>right</wp:align>
+                </wp:positionH>
+                <wp:positionV relativeFrom="paragraph">
+                  <wp:posOffset>29210</wp:posOffset>
+                </wp:positionV>
+                <wp:extent cx="5795645" cy="2896235"/>
+                <wp:effectExtent l="0" t="0" r="0" b="0"/>
+                <wp:wrapNone/>
+                <wp:docPr id="11" name="Rectangle 8"/>
+                <wp:cNvGraphicFramePr/>
+                <a:graphic xmlns:a="http://schemas.openxmlformats.org/drawingml/2006/main">
+                  <a:graphicData uri="http://schemas.microsoft.com/office/word/2010/wordprocessingShape">
+                    <wps:wsp>
+                      <wps:cNvSpPr/>
+                      <wps:spPr>
+                        <a:xfrm>
+                          <a:off x="0" y="0"/>
+                          <a:ext cx="5795645" cy="2896235"/>
+                        </a:xfrm>
+                        <a:prstGeom prst="rect">
+                          <a:avLst/>
+                        </a:prstGeom>
+                        <a:blipFill dpi="0" rotWithShape="1">
+                          <a:blip r:embed="rId32">
+                            <a:extLst>
+                              <a:ext uri="{28A0092B-C50C-407E-A947-70E740481C1C}">
+                                <a14:useLocalDpi xmlns:a14="http://schemas.microsoft.com/office/drawing/2010/main" val="0"/>
+                              </a:ext>
+                            </a:extLst>
+                          </a:blip>
+                          <a:srcRect/>
+                          <a:stretch>
+                            <a:fillRect/>
+                          </a:stretch>
+                        </a:blipFill>
+                        <a:ln>
+                          <a:noFill/>
+                        </a:ln>
+                      </wps:spPr>
+                      <wps:style>
+                        <a:lnRef idx="2">
+                          <a:schemeClr val="accent1">
+                            <a:shade val="50000"/>
+                          </a:schemeClr>
+                        </a:lnRef>
+                        <a:fillRef idx="1">
+                          <a:schemeClr val="accent1"/>
+                        </a:fillRef>
+                        <a:effectRef idx="0">
+                          <a:schemeClr val="accent1"/>
+                        </a:effectRef>
+                        <a:fontRef idx="minor">
+                          <a:schemeClr val="lt1"/>
+                        </a:fontRef>
+                      </wps:style>
+                      <wps:bodyPr rtlCol="0" anchor="ctr"/>
+                    </wps:wsp>
+                  </a:graphicData>
+                </a:graphic>
+                <wp14:sizeRelH relativeFrom="margin">
+                  <wp14:pctWidth>0</wp14:pctWidth>
+                </wp14:sizeRelH>
+                <wp14:sizeRelV relativeFrom="margin">
+                  <wp14:pctHeight>0</wp14:pctHeight>
+                </wp14:sizeRelV>
+              </wp:anchor>
+            </w:drawing>
+          </mc:Choice>
+          <mc:Fallback>
+            <w:pict>
+              <v:rect w14:anchorId="5FBD812F" id="Rectangle 8" o:spid="_x0000_s1026" style="position:absolute;margin-left:405.15pt;margin-top:2.3pt;width:456.35pt;height:228.05pt;z-index:251679744;visibility:visible;mso-wrap-style:square;mso-width-percent:0;mso-height-percent:0;mso-wrap-distance-left:9pt;mso-wrap-distance-top:0;mso-wrap-distance-right:9pt;mso-wrap-distance-bottom:0;mso-position-horizontal:right;mso-position-horizontal-relative:margin;mso-position-vertical:absolute;mso-position-vertical-relative:text;mso-width-percent:0;mso-height-percent:0;mso-width-relative:margin;mso-height-relative:margin;v-text-anchor:middle" o:gfxdata="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" stroked="f" strokeweight="1pt">
+                <v:fill r:id="rId33" o:title="" recolor="t" rotate="t" type="frame"/>
+                <w10:wrap anchorx="margin"/>
+              </v:rect>
+            </w:pict>
+          </mc:Fallback>
+        </mc:AlternateContent>
+      </w:r>
+    </w:p>
+    <w:p/>
+    <w:p/>
+    <w:p/>
+    <w:p/>
+    <w:p/>
+    <w:p/>
+    <w:p/>
+    <w:p/>
+    <w:p>
+      <w:r>
+        <mc:AlternateContent>
+          <mc:Choice Requires="wps">
+            <w:drawing>
+              <wp:anchor distT="0" distB="0" distL="114300" distR="114300" simplePos="0" relativeHeight="251677696" behindDoc="0" locked="0" layoutInCell="1" allowOverlap="1" wp14:anchorId="3E45F519" wp14:editId="15CAD9E5">
+                <wp:simplePos x="0" y="0"/>
+                <wp:positionH relativeFrom="margin">
+                  <wp:align>left</wp:align>
+                </wp:positionH>
+                <wp:positionV relativeFrom="paragraph">
+                  <wp:posOffset>234315</wp:posOffset>
+                </wp:positionV>
+                <wp:extent cx="5876925" cy="2848610"/>
+                <wp:effectExtent l="0" t="0" r="9525" b="8890"/>
+                <wp:wrapNone/>
+                <wp:docPr id="10" name="Rectangle 8"/>
+                <wp:cNvGraphicFramePr/>
+                <a:graphic xmlns:a="http://schemas.openxmlformats.org/drawingml/2006/main">
+                  <a:graphicData uri="http://schemas.microsoft.com/office/word/2010/wordprocessingShape">
+                    <wps:wsp>
+                      <wps:cNvSpPr/>
+                      <wps:spPr>
+                        <a:xfrm>
+                          <a:off x="0" y="0"/>
+                          <a:ext cx="5876925" cy="2848610"/>
+                        </a:xfrm>
+                        <a:prstGeom prst="rect">
+                          <a:avLst/>
+                        </a:prstGeom>
+                        <a:blipFill dpi="0" rotWithShape="1">
+                          <a:blip r:embed="rId34">
+                            <a:extLst>
+                              <a:ext uri="{28A0092B-C50C-407E-A947-70E740481C1C}">
+                                <a14:useLocalDpi xmlns:a14="http://schemas.microsoft.com/office/drawing/2010/main" val="0"/>
+                              </a:ext>
+                            </a:extLst>
+                          </a:blip>
+                          <a:srcRect/>
+                          <a:stretch>
+                            <a:fillRect/>
+                          </a:stretch>
+                        </a:blipFill>
+                        <a:ln>
+                          <a:noFill/>
+                        </a:ln>
+                      </wps:spPr>
+                      <wps:style>
+                        <a:lnRef idx="2">
+                          <a:schemeClr val="accent1">
+                            <a:shade val="50000"/>
+                          </a:schemeClr>
+                        </a:lnRef>
+                        <a:fillRef idx="1">
+                          <a:schemeClr val="accent1"/>
+                        </a:fillRef>
+                        <a:effectRef idx="0">
+                          <a:schemeClr val="accent1"/>
+                        </a:effectRef>
+                        <a:fontRef idx="minor">
+                          <a:schemeClr val="lt1"/>
+                        </a:fontRef>
+                      </wps:style>
+                      <wps:bodyPr rtlCol="0" anchor="ctr"/>
+                    </wps:wsp>
+                  </a:graphicData>
+                </a:graphic>
+                <wp14:sizeRelH relativeFrom="margin">
+                  <wp14:pctWidth>0</wp14:pctWidth>
+                </wp14:sizeRelH>
+                <wp14:sizeRelV relativeFrom="margin">
+                  <wp14:pctHeight>0</wp14:pctHeight>
+                </wp14:sizeRelV>
+              </wp:anchor>
+            </w:drawing>
+          </mc:Choice>
+          <mc:Fallback>
+            <w:pict>
+              <v:rect w14:anchorId="542F6411" id="Rectangle 8" o:spid="_x0000_s1026" style="position:absolute;margin-left:0;margin-top:18.45pt;width:462.75pt;height:224.3pt;z-index:251677696;visibility:visible;mso-wrap-style:square;mso-width-percent:0;mso-height-percent:0;mso-wrap-distance-left:9pt;mso-wrap-distance-top:0;mso-wrap-distance-right:9pt;mso-wrap-distance-bottom:0;mso-position-horizontal:left;mso-position-horizontal-relative:margin;mso-position-vertical:absolute;mso-position-vertical-relative:text;mso-width-percent:0;mso-height-percent:0;mso-width-relative:margin;mso-height-relative:margin;v-text-anchor:middle" o:gfxdata="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" stroked="f" strokeweight="1pt">
+                <v:fill r:id="rId35" o:title="" recolor="t" rotate="t" type="frame"/>
+                <w10:wrap anchorx="margin"/>
+              </v:rect>
+            </w:pict>
+          </mc:Fallback>
+        </mc:AlternateContent>
+      </w:r>
+    </w:p>
+    <w:p/>
     <w:sectPr>
-      <w:footerReference w:type="default" r:id="rId20"/>
+      <w:footerReference w:type="default" r:id="rId36"/>
       <w:pgSz w:w="12240" w:h="15840"/>
       <w:pgMar w:top="1440" w:right="1440" w:bottom="1440" w:left="1440" w:header="720" w:footer="720" w:gutter="0"/>
       <w:pgNumType w:start="0"/>
@@ -5596,7 +6483,7 @@
 </file>
 
 <file path=word/endnotes.xml><?xml version="1.0" encoding="utf-8"?>
-<w:endnotes xmlns:wpc="http://schemas.microsoft.com/office/word/2010/wordprocessingCanvas" xmlns:cx="http://schemas.microsoft.com/office/drawing/2014/chartex" xmlns:cx1="http://schemas.microsoft.com/office/drawing/2015/9/8/chartex" xmlns:mc="http://schemas.openxmlformats.org/markup-compatibility/2006" xmlns:o="urn:schemas-microsoft-com:office:office" xmlns:r="http://schemas.openxmlformats.org/officeDocument/2006/relationships" xmlns:m="http://schemas.openxmlformats.org/officeDocument/2006/math" xmlns:v="urn:schemas-microsoft-com:vml" xmlns:wp14="http://schemas.microsoft.com/office/word/2010/wordprocessingDrawing" xmlns:wp="http://schemas.openxmlformats.org/drawingml/2006/wordprocessingDrawing" xmlns:w10="urn:schemas-microsoft-com:office:word" xmlns:w="http://schemas.openxmlformats.org/wordprocessingml/2006/main" xmlns:w14="http://schemas.microsoft.com/office/word/2010/wordml" xmlns:w15="http://schemas.microsoft.com/office/word/2012/wordml" xmlns:w16se="http://schemas.microsoft.com/office/word/2015/wordml/symex" xmlns:wpg="http://schemas.microsoft.com/office/word/2010/wordprocessingGroup" xmlns:wpi="http://schemas.microsoft.com/office/word/2010/wordprocessingInk" xmlns:wne="http://schemas.microsoft.com/office/word/2006/wordml" xmlns:wps="http://schemas.microsoft.com/office/word/2010/wordprocessingShape" mc:Ignorable="w14 w15 w16se wp14">
+<w:endnotes xmlns:wpc="http://schemas.microsoft.com/office/word/2010/wordprocessingCanvas" xmlns:cx="http://schemas.microsoft.com/office/drawing/2014/chartex" xmlns:cx1="http://schemas.microsoft.com/office/drawing/2015/9/8/chartex" xmlns:cx2="http://schemas.microsoft.com/office/drawing/2015/10/21/chartex" xmlns:cx3="http://schemas.microsoft.com/office/drawing/2016/5/9/chartex" xmlns:cx4="http://schemas.microsoft.com/office/drawing/2016/5/10/chartex" xmlns:cx5="http://schemas.microsoft.com/office/drawing/2016/5/11/chartex" xmlns:cx6="http://schemas.microsoft.com/office/drawing/2016/5/12/chartex" xmlns:cx7="http://schemas.microsoft.com/office/drawing/2016/5/13/chartex" xmlns:cx8="http://schemas.microsoft.com/office/drawing/2016/5/14/chartex" xmlns:mc="http://schemas.openxmlformats.org/markup-compatibility/2006" xmlns:aink="http://schemas.microsoft.com/office/drawing/2016/ink" xmlns:am3d="http://schemas.microsoft.com/office/drawing/2017/model3d" xmlns:o="urn:schemas-microsoft-com:office:office" xmlns:r="http://schemas.openxmlformats.org/officeDocument/2006/relationships" xmlns:m="http://schemas.openxmlformats.org/officeDocument/2006/math" xmlns:v="urn:schemas-microsoft-com:vml" xmlns:wp14="http://schemas.microsoft.com/office/word/2010/wordprocessingDrawing" xmlns:wp="http://schemas.openxmlformats.org/drawingml/2006/wordprocessingDrawing" xmlns:w10="urn:schemas-microsoft-com:office:word" xmlns:w="http://schemas.openxmlformats.org/wordprocessingml/2006/main" xmlns:w14="http://schemas.microsoft.com/office/word/2010/wordml" xmlns:w15="http://schemas.microsoft.com/office/word/2012/wordml" xmlns:w16cid="http://schemas.microsoft.com/office/word/2016/wordml/cid" xmlns:w16se="http://schemas.microsoft.com/office/word/2015/wordml/symex" xmlns:wpg="http://schemas.microsoft.com/office/word/2010/wordprocessingGroup" xmlns:wpi="http://schemas.microsoft.com/office/word/2010/wordprocessingInk" xmlns:wne="http://schemas.microsoft.com/office/word/2006/wordml" xmlns:wps="http://schemas.microsoft.com/office/word/2010/wordprocessingShape" mc:Ignorable="w14 w15 w16se w16cid wp14">
   <w:endnote w:type="separator" w:id="-1">
     <w:p>
       <w:pPr>
@@ -5621,7 +6508,7 @@
 </file>
 
 <file path=word/footer1.xml><?xml version="1.0" encoding="utf-8"?>
-<w:ftr xmlns:wpc="http://schemas.microsoft.com/office/word/2010/wordprocessingCanvas" xmlns:cx="http://schemas.microsoft.com/office/drawing/2014/chartex" xmlns:cx1="http://schemas.microsoft.com/office/drawing/2015/9/8/chartex" xmlns:mc="http://schemas.openxmlformats.org/markup-compatibility/2006" xmlns:o="urn:schemas-microsoft-com:office:office" xmlns:r="http://schemas.openxmlformats.org/officeDocument/2006/relationships" xmlns:m="http://schemas.openxmlformats.org/officeDocument/2006/math" xmlns:v="urn:schemas-microsoft-com:vml" xmlns:wp14="http://schemas.microsoft.com/office/word/2010/wordprocessingDrawing" xmlns:wp="http://schemas.openxmlformats.org/drawingml/2006/wordprocessingDrawing" xmlns:w10="urn:schemas-microsoft-com:office:word" xmlns:w="http://schemas.openxmlformats.org/wordprocessingml/2006/main" xmlns:w14="http://schemas.microsoft.com/office/word/2010/wordml" xmlns:w15="http://schemas.microsoft.com/office/word/2012/wordml" xmlns:w16se="http://schemas.microsoft.com/office/word/2015/wordml/symex" xmlns:wpg="http://schemas.microsoft.com/office/word/2010/wordprocessingGroup" xmlns:wpi="http://schemas.microsoft.com/office/word/2010/wordprocessingInk" xmlns:wne="http://schemas.microsoft.com/office/word/2006/wordml" xmlns:wps="http://schemas.microsoft.com/office/word/2010/wordprocessingShape" mc:Ignorable="w14 w15 w16se wp14">
+<w:ftr xmlns:wpc="http://schemas.microsoft.com/office/word/2010/wordprocessingCanvas" xmlns:cx="http://schemas.microsoft.com/office/drawing/2014/chartex" xmlns:cx1="http://schemas.microsoft.com/office/drawing/2015/9/8/chartex" xmlns:cx2="http://schemas.microsoft.com/office/drawing/2015/10/21/chartex" xmlns:cx3="http://schemas.microsoft.com/office/drawing/2016/5/9/chartex" xmlns:cx4="http://schemas.microsoft.com/office/drawing/2016/5/10/chartex" xmlns:cx5="http://schemas.microsoft.com/office/drawing/2016/5/11/chartex" xmlns:cx6="http://schemas.microsoft.com/office/drawing/2016/5/12/chartex" xmlns:cx7="http://schemas.microsoft.com/office/drawing/2016/5/13/chartex" xmlns:cx8="http://schemas.microsoft.com/office/drawing/2016/5/14/chartex" xmlns:mc="http://schemas.openxmlformats.org/markup-compatibility/2006" xmlns:aink="http://schemas.microsoft.com/office/drawing/2016/ink" xmlns:am3d="http://schemas.microsoft.com/office/drawing/2017/model3d" xmlns:o="urn:schemas-microsoft-com:office:office" xmlns:r="http://schemas.openxmlformats.org/officeDocument/2006/relationships" xmlns:m="http://schemas.openxmlformats.org/officeDocument/2006/math" xmlns:v="urn:schemas-microsoft-com:vml" xmlns:wp14="http://schemas.microsoft.com/office/word/2010/wordprocessingDrawing" xmlns:wp="http://schemas.openxmlformats.org/drawingml/2006/wordprocessingDrawing" xmlns:w10="urn:schemas-microsoft-com:office:word" xmlns:w="http://schemas.openxmlformats.org/wordprocessingml/2006/main" xmlns:w14="http://schemas.microsoft.com/office/word/2010/wordml" xmlns:w15="http://schemas.microsoft.com/office/word/2012/wordml" xmlns:w16cid="http://schemas.microsoft.com/office/word/2016/wordml/cid" xmlns:w16se="http://schemas.microsoft.com/office/word/2015/wordml/symex" xmlns:wpg="http://schemas.microsoft.com/office/word/2010/wordprocessingGroup" xmlns:wpi="http://schemas.microsoft.com/office/word/2010/wordprocessingInk" xmlns:wne="http://schemas.microsoft.com/office/word/2006/wordml" xmlns:wps="http://schemas.microsoft.com/office/word/2010/wordprocessingShape" mc:Ignorable="w14 w15 w16se w16cid wp14">
   <w:sdt>
     <w:sdtPr>
       <w:id w:val="-1568031506"/>
@@ -5674,7 +6561,7 @@
 </file>
 
 <file path=word/footnotes.xml><?xml version="1.0" encoding="utf-8"?>
-<w:footnotes xmlns:wpc="http://schemas.microsoft.com/office/word/2010/wordprocessingCanvas" xmlns:cx="http://schemas.microsoft.com/office/drawing/2014/chartex" xmlns:cx1="http://schemas.microsoft.com/office/drawing/2015/9/8/chartex" xmlns:mc="http://schemas.openxmlformats.org/markup-compatibility/2006" xmlns:o="urn:schemas-microsoft-com:office:office" xmlns:r="http://schemas.openxmlformats.org/officeDocument/2006/relationships" xmlns:m="http://schemas.openxmlformats.org/officeDocument/2006/math" xmlns:v="urn:schemas-microsoft-com:vml" xmlns:wp14="http://schemas.microsoft.com/office/word/2010/wordprocessingDrawing" xmlns:wp="http://schemas.openxmlformats.org/drawingml/2006/wordprocessingDrawing" xmlns:w10="urn:schemas-microsoft-com:office:word" xmlns:w="http://schemas.openxmlformats.org/wordprocessingml/2006/main" xmlns:w14="http://schemas.microsoft.com/office/word/2010/wordml" xmlns:w15="http://schemas.microsoft.com/office/word/2012/wordml" xmlns:w16se="http://schemas.microsoft.com/office/word/2015/wordml/symex" xmlns:wpg="http://schemas.microsoft.com/office/word/2010/wordprocessingGroup" xmlns:wpi="http://schemas.microsoft.com/office/word/2010/wordprocessingInk" xmlns:wne="http://schemas.microsoft.com/office/word/2006/wordml" xmlns:wps="http://schemas.microsoft.com/office/word/2010/wordprocessingShape" mc:Ignorable="w14 w15 w16se wp14">
+<w:footnotes xmlns:wpc="http://schemas.microsoft.com/office/word/2010/wordprocessingCanvas" xmlns:cx="http://schemas.microsoft.com/office/drawing/2014/chartex" xmlns:cx1="http://schemas.microsoft.com/office/drawing/2015/9/8/chartex" xmlns:cx2="http://schemas.microsoft.com/office/drawing/2015/10/21/chartex" xmlns:cx3="http://schemas.microsoft.com/office/drawing/2016/5/9/chartex" xmlns:cx4="http://schemas.microsoft.com/office/drawing/2016/5/10/chartex" xmlns:cx5="http://schemas.microsoft.com/office/drawing/2016/5/11/chartex" xmlns:cx6="http://schemas.microsoft.com/office/drawing/2016/5/12/chartex" xmlns:cx7="http://schemas.microsoft.com/office/drawing/2016/5/13/chartex" xmlns:cx8="http://schemas.microsoft.com/office/drawing/2016/5/14/chartex" xmlns:mc="http://schemas.openxmlformats.org/markup-compatibility/2006" xmlns:aink="http://schemas.microsoft.com/office/drawing/2016/ink" xmlns:am3d="http://schemas.microsoft.com/office/drawing/2017/model3d" xmlns:o="urn:schemas-microsoft-com:office:office" xmlns:r="http://schemas.openxmlformats.org/officeDocument/2006/relationships" xmlns:m="http://schemas.openxmlformats.org/officeDocument/2006/math" xmlns:v="urn:schemas-microsoft-com:vml" xmlns:wp14="http://schemas.microsoft.com/office/word/2010/wordprocessingDrawing" xmlns:wp="http://schemas.openxmlformats.org/drawingml/2006/wordprocessingDrawing" xmlns:w10="urn:schemas-microsoft-com:office:word" xmlns:w="http://schemas.openxmlformats.org/wordprocessingml/2006/main" xmlns:w14="http://schemas.microsoft.com/office/word/2010/wordml" xmlns:w15="http://schemas.microsoft.com/office/word/2012/wordml" xmlns:w16cid="http://schemas.microsoft.com/office/word/2016/wordml/cid" xmlns:w16se="http://schemas.microsoft.com/office/word/2015/wordml/symex" xmlns:wpg="http://schemas.microsoft.com/office/word/2010/wordprocessingGroup" xmlns:wpi="http://schemas.microsoft.com/office/word/2010/wordprocessingInk" xmlns:wne="http://schemas.microsoft.com/office/word/2006/wordml" xmlns:wps="http://schemas.microsoft.com/office/word/2010/wordprocessingShape" mc:Ignorable="w14 w15 w16se w16cid wp14">
   <w:footnote w:type="separator" w:id="-1">
     <w:p>
       <w:pPr>
@@ -5699,7 +6586,7 @@
 </file>
 
 <file path=word/numbering.xml><?xml version="1.0" encoding="utf-8"?>
-<w:numbering xmlns:wpc="http://schemas.microsoft.com/office/word/2010/wordprocessingCanvas" xmlns:cx="http://schemas.microsoft.com/office/drawing/2014/chartex" xmlns:cx1="http://schemas.microsoft.com/office/drawing/2015/9/8/chartex" xmlns:mc="http://schemas.openxmlformats.org/markup-compatibility/2006" xmlns:o="urn:schemas-microsoft-com:office:office" xmlns:r="http://schemas.openxmlformats.org/officeDocument/2006/relationships" xmlns:m="http://schemas.openxmlformats.org/officeDocument/2006/math" xmlns:v="urn:schemas-microsoft-com:vml" xmlns:wp14="http://schemas.microsoft.com/office/word/2010/wordprocessingDrawing" xmlns:wp="http://schemas.openxmlformats.org/drawingml/2006/wordprocessingDrawing" xmlns:w10="urn:schemas-microsoft-com:office:word" xmlns:w="http://schemas.openxmlformats.org/wordprocessingml/2006/main" xmlns:w14="http://schemas.microsoft.com/office/word/2010/wordml" xmlns:w15="http://schemas.microsoft.com/office/word/2012/wordml" xmlns:w16se="http://schemas.microsoft.com/office/word/2015/wordml/symex" xmlns:wpg="http://schemas.microsoft.com/office/word/2010/wordprocessingGroup" xmlns:wpi="http://schemas.microsoft.com/office/word/2010/wordprocessingInk" xmlns:wne="http://schemas.microsoft.com/office/word/2006/wordml" xmlns:wps="http://schemas.microsoft.com/office/word/2010/wordprocessingShape" mc:Ignorable="w14 w15 w16se wp14">
+<w:numbering xmlns:wpc="http://schemas.microsoft.com/office/word/2010/wordprocessingCanvas" xmlns:cx="http://schemas.microsoft.com/office/drawing/2014/chartex" xmlns:cx1="http://schemas.microsoft.com/office/drawing/2015/9/8/chartex" xmlns:cx2="http://schemas.microsoft.com/office/drawing/2015/10/21/chartex" xmlns:cx3="http://schemas.microsoft.com/office/drawing/2016/5/9/chartex" xmlns:cx4="http://schemas.microsoft.com/office/drawing/2016/5/10/chartex" xmlns:cx5="http://schemas.microsoft.com/office/drawing/2016/5/11/chartex" xmlns:cx6="http://schemas.microsoft.com/office/drawing/2016/5/12/chartex" xmlns:cx7="http://schemas.microsoft.com/office/drawing/2016/5/13/chartex" xmlns:cx8="http://schemas.microsoft.com/office/drawing/2016/5/14/chartex" xmlns:mc="http://schemas.openxmlformats.org/markup-compatibility/2006" xmlns:aink="http://schemas.microsoft.com/office/drawing/2016/ink" xmlns:am3d="http://schemas.microsoft.com/office/drawing/2017/model3d" xmlns:o="urn:schemas-microsoft-com:office:office" xmlns:r="http://schemas.openxmlformats.org/officeDocument/2006/relationships" xmlns:m="http://schemas.openxmlformats.org/officeDocument/2006/math" xmlns:v="urn:schemas-microsoft-com:vml" xmlns:wp14="http://schemas.microsoft.com/office/word/2010/wordprocessingDrawing" xmlns:wp="http://schemas.openxmlformats.org/drawingml/2006/wordprocessingDrawing" xmlns:w10="urn:schemas-microsoft-com:office:word" xmlns:w="http://schemas.openxmlformats.org/wordprocessingml/2006/main" xmlns:w14="http://schemas.microsoft.com/office/word/2010/wordml" xmlns:w15="http://schemas.microsoft.com/office/word/2012/wordml" xmlns:w16cid="http://schemas.microsoft.com/office/word/2016/wordml/cid" xmlns:w16se="http://schemas.microsoft.com/office/word/2015/wordml/symex" xmlns:wpg="http://schemas.microsoft.com/office/word/2010/wordprocessingGroup" xmlns:wpi="http://schemas.microsoft.com/office/word/2010/wordprocessingInk" xmlns:wne="http://schemas.microsoft.com/office/word/2006/wordml" xmlns:wps="http://schemas.microsoft.com/office/word/2010/wordprocessingShape" mc:Ignorable="w14 w15 w16se w16cid wp14">
   <w:abstractNum w:abstractNumId="0" w15:restartNumberingAfterBreak="0">
     <w:nsid w:val="017B6CF3"/>
     <w:multiLevelType w:val="hybridMultilevel"/>
@@ -8420,7 +9307,7 @@
 </file>
 
 <file path=word/styles.xml><?xml version="1.0" encoding="utf-8"?>
-<w:styles xmlns:mc="http://schemas.openxmlformats.org/markup-compatibility/2006" xmlns:r="http://schemas.openxmlformats.org/officeDocument/2006/relationships" xmlns:w="http://schemas.openxmlformats.org/wordprocessingml/2006/main" xmlns:w14="http://schemas.microsoft.com/office/word/2010/wordml" xmlns:w15="http://schemas.microsoft.com/office/word/2012/wordml" xmlns:w16se="http://schemas.microsoft.com/office/word/2015/wordml/symex" mc:Ignorable="w14 w15 w16se">
+<w:styles xmlns:mc="http://schemas.openxmlformats.org/markup-compatibility/2006" xmlns:r="http://schemas.openxmlformats.org/officeDocument/2006/relationships" xmlns:w="http://schemas.openxmlformats.org/wordprocessingml/2006/main" xmlns:w14="http://schemas.microsoft.com/office/word/2010/wordml" xmlns:w15="http://schemas.microsoft.com/office/word/2012/wordml" xmlns:w16cid="http://schemas.microsoft.com/office/word/2016/wordml/cid" xmlns:w16se="http://schemas.microsoft.com/office/word/2015/wordml/symex" mc:Ignorable="w14 w15 w16se w16cid">
   <w:docDefaults>
     <w:rPrDefault>
       <w:rPr>
@@ -8436,7 +9323,7 @@
       </w:pPr>
     </w:pPrDefault>
   </w:docDefaults>
-  <w:latentStyles w:defLockedState="0" w:defUIPriority="99" w:defSemiHidden="0" w:defUnhideWhenUsed="0" w:defQFormat="0" w:count="371">
+  <w:latentStyles w:defLockedState="0" w:defUIPriority="99" w:defSemiHidden="0" w:defUnhideWhenUsed="0" w:defQFormat="0" w:count="375">
     <w:lsdException w:name="Normal" w:uiPriority="0" w:qFormat="1"/>
     <w:lsdException w:name="heading 1" w:uiPriority="9" w:qFormat="1"/>
     <w:lsdException w:name="heading 2" w:semiHidden="1" w:uiPriority="9" w:unhideWhenUsed="1" w:qFormat="1"/>
@@ -8542,7 +9429,6 @@
     <w:lsdException w:name="HTML Sample" w:semiHidden="1" w:unhideWhenUsed="1"/>
     <w:lsdException w:name="HTML Typewriter" w:semiHidden="1" w:unhideWhenUsed="1"/>
     <w:lsdException w:name="HTML Variable" w:semiHidden="1" w:unhideWhenUsed="1"/>
-    <w:lsdException w:name="Normal Table" w:semiHidden="1" w:unhideWhenUsed="1"/>
     <w:lsdException w:name="annotation subject" w:semiHidden="1" w:unhideWhenUsed="1"/>
     <w:lsdException w:name="No List" w:semiHidden="1" w:unhideWhenUsed="1"/>
     <w:lsdException w:name="Outline List 1" w:semiHidden="1" w:unhideWhenUsed="1"/>
@@ -8586,10 +9472,8 @@
     <w:lsdException w:name="Table Elegant" w:semiHidden="1" w:unhideWhenUsed="1"/>
     <w:lsdException w:name="Table Professional" w:semiHidden="1" w:unhideWhenUsed="1"/>
     <w:lsdException w:name="Table Subtle 1" w:semiHidden="1" w:unhideWhenUsed="1"/>
-    <w:lsdException w:name="Table Subtle 2" w:semiHidden="1" w:unhideWhenUsed="1"/>
     <w:lsdException w:name="Table Web 1" w:semiHidden="1" w:unhideWhenUsed="1"/>
     <w:lsdException w:name="Table Web 2" w:semiHidden="1" w:unhideWhenUsed="1"/>
-    <w:lsdException w:name="Table Web 3" w:semiHidden="1" w:unhideWhenUsed="1"/>
     <w:lsdException w:name="Balloon Text" w:semiHidden="1" w:unhideWhenUsed="1"/>
     <w:lsdException w:name="Table Grid" w:uiPriority="39"/>
     <w:lsdException w:name="Table Theme" w:semiHidden="1" w:unhideWhenUsed="1"/>
@@ -8808,6 +9692,10 @@
     <w:lsdException w:name="List Table 5 Dark Accent 6" w:uiPriority="50"/>
     <w:lsdException w:name="List Table 6 Colorful Accent 6" w:uiPriority="51"/>
     <w:lsdException w:name="List Table 7 Colorful Accent 6" w:uiPriority="52"/>
+    <w:lsdException w:name="Mention" w:semiHidden="1" w:unhideWhenUsed="1"/>
+    <w:lsdException w:name="Smart Hyperlink" w:semiHidden="1" w:unhideWhenUsed="1"/>
+    <w:lsdException w:name="Hashtag" w:semiHidden="1" w:unhideWhenUsed="1"/>
+    <w:lsdException w:name="Unresolved Mention" w:semiHidden="1" w:unhideWhenUsed="1"/>
   </w:latentStyles>
   <w:style w:type="paragraph" w:default="1" w:styleId="Normal">
     <w:name w:val="Normal"/>

</xml_diff>